<commit_message>
Calculated percent probabilities for national models; filled in percent probabilities in manuscript and supplemental table
</commit_message>
<xml_diff>
--- a/reports/01_tropical_cyclones_educational_attainment_paper/words/01_PNAS/10_entire/01_first_submission/tropical_cyclones_educational_attainment 2023 10 30.docx
+++ b/reports/01_tropical_cyclones_educational_attainment_paper/words/01_PNAS/10_entire/01_first_submission/tropical_cyclones_educational_attainment 2023 10 30.docx
@@ -1796,7 +1796,7 @@
           <w:szCs w:val="20"/>
           <w:lang w:val="en-GB"/>
         </w:rPr>
-        <w:t xml:space="preserve">and better test scores in </w:t>
+        <w:t xml:space="preserve">and better scores in </w:t>
       </w:r>
       <w:r>
         <w:rPr>
@@ -1872,16 +1872,25 @@
           <w:sz w:val="20"/>
           <w:szCs w:val="20"/>
         </w:rPr>
-        <w:t xml:space="preserve">; </w:t>
-      </w:r>
-      <w:r>
-        <w:rPr>
-          <w:rFonts w:ascii="Arial" w:hAnsi="Arial" w:cs="Arial"/>
-          <w:color w:val="000000"/>
-          <w:sz w:val="20"/>
-          <w:szCs w:val="20"/>
-        </w:rPr>
-        <w:t>PP&gt;0, &gt;99.9</w:t>
+        <w:t>;</w:t>
+      </w:r>
+      <w:r>
+        <w:rPr>
+          <w:rFonts w:ascii="Arial" w:hAnsi="Arial" w:cs="Arial"/>
+          <w:color w:val="000000"/>
+          <w:sz w:val="20"/>
+          <w:szCs w:val="20"/>
+        </w:rPr>
+        <w:t xml:space="preserve"> posterior probability of positive association</w:t>
+      </w:r>
+      <w:r>
+        <w:rPr>
+          <w:rFonts w:ascii="Arial" w:hAnsi="Arial" w:cs="Arial"/>
+          <w:color w:val="000000"/>
+          <w:sz w:val="20"/>
+          <w:szCs w:val="20"/>
+        </w:rPr>
+        <w:t xml:space="preserve"> &gt;99.9</w:t>
       </w:r>
       <w:r>
         <w:rPr>
@@ -8399,17 +8408,34 @@
           <w:sz w:val="20"/>
           <w:szCs w:val="20"/>
         </w:rPr>
-        <w:t xml:space="preserve"> -0.05, 0.05; probability = </w:t>
-      </w:r>
-      <w:r>
-        <w:rPr>
-          <w:rFonts w:ascii="Arial" w:hAnsi="Arial" w:cs="Arial"/>
-          <w:color w:val="000000"/>
-          <w:sz w:val="20"/>
-          <w:szCs w:val="20"/>
-          <w:highlight w:val="yellow"/>
-        </w:rPr>
-        <w:t>XX</w:t>
+        <w:t xml:space="preserve"> -0.05, 0.05; </w:t>
+      </w:r>
+      <w:r>
+        <w:rPr>
+          <w:rFonts w:ascii="Arial" w:hAnsi="Arial" w:cs="Arial"/>
+          <w:color w:val="000000"/>
+          <w:sz w:val="20"/>
+          <w:szCs w:val="20"/>
+        </w:rPr>
+        <w:t>PP</w:t>
+      </w:r>
+      <w:r>
+        <w:rPr>
+          <w:rFonts w:ascii="Arial" w:hAnsi="Arial" w:cs="Arial"/>
+          <w:color w:val="000000"/>
+          <w:sz w:val="20"/>
+          <w:szCs w:val="20"/>
+        </w:rPr>
+        <w:t xml:space="preserve"> = </w:t>
+      </w:r>
+      <w:r>
+        <w:rPr>
+          <w:rFonts w:ascii="Arial" w:hAnsi="Arial" w:cs="Arial"/>
+          <w:color w:val="000000"/>
+          <w:sz w:val="20"/>
+          <w:szCs w:val="20"/>
+        </w:rPr>
+        <w:t>50</w:t>
       </w:r>
       <w:r>
         <w:rPr>
@@ -8682,17 +8708,16 @@
           <w:sz w:val="20"/>
           <w:szCs w:val="20"/>
         </w:rPr>
-        <w:t xml:space="preserve"> -0.04, 0.04; probability = </w:t>
-      </w:r>
-      <w:r>
-        <w:rPr>
-          <w:rFonts w:ascii="Arial" w:hAnsi="Arial" w:cs="Arial"/>
-          <w:color w:val="000000"/>
-          <w:sz w:val="20"/>
-          <w:szCs w:val="20"/>
-          <w:highlight w:val="yellow"/>
-        </w:rPr>
-        <w:t>XX</w:t>
+        <w:t xml:space="preserve"> -0.04, 0.04; </w:t>
+      </w:r>
+      <w:r>
+        <w:rPr>
+          <w:rFonts w:ascii="Arial" w:hAnsi="Arial" w:cs="Arial"/>
+          <w:color w:val="000000"/>
+          <w:sz w:val="20"/>
+          <w:szCs w:val="20"/>
+        </w:rPr>
+        <w:t>PP = 50</w:t>
       </w:r>
       <w:r>
         <w:rPr>

</xml_diff>